<commit_message>
team plan final rev
</commit_message>
<xml_diff>
--- a/1η Παραδοση/Team-plan-v0.1.docx
+++ b/1η Παραδοση/Team-plan-v0.1.docx
@@ -803,14 +803,12 @@
               </w:rPr>
               <w:t xml:space="preserve">Βασικά </w:t>
             </w:r>
-            <w:proofErr w:type="spellStart"/>
-            <w:r>
-              <w:rPr>
-                <w:lang w:val="el-GR"/>
-              </w:rPr>
-              <w:t>Εργαλέια</w:t>
-            </w:r>
-            <w:proofErr w:type="spellEnd"/>
+            <w:r>
+              <w:rPr>
+                <w:lang w:val="el-GR"/>
+              </w:rPr>
+              <w:t>Εργαλεία</w:t>
+            </w:r>
           </w:p>
         </w:tc>
       </w:tr>
@@ -960,6 +958,19 @@
               </w:rPr>
               <w:t>Τσιμπούκης Σπύρος</w:t>
             </w:r>
+            <w:r>
+              <w:rPr>
+                <w:rFonts w:ascii="Bahnschrift Light" w:hAnsi="Bahnschrift Light"/>
+              </w:rPr>
+              <w:t xml:space="preserve">, </w:t>
+            </w:r>
+            <w:r>
+              <w:rPr>
+                <w:rFonts w:ascii="Bahnschrift Light" w:hAnsi="Bahnschrift Light"/>
+                <w:lang w:val="el-GR"/>
+              </w:rPr>
+              <w:t>Μαμασούλας Παναγιώτης</w:t>
+            </w:r>
           </w:p>
         </w:tc>
         <w:tc>
@@ -1050,7 +1061,7 @@
                 <w:rFonts w:ascii="Bahnschrift Light" w:hAnsi="Bahnschrift Light"/>
                 <w:lang w:val="el-GR"/>
               </w:rPr>
-              <w:t>Μαμασούλας Παναγιώτης, Παπαδόπουλος Λάμπρος</w:t>
+              <w:t>Παπαδόπουλος Λάμπρος</w:t>
             </w:r>
           </w:p>
         </w:tc>
@@ -1125,6 +1136,40 @@
           <w:szCs w:val="36"/>
         </w:rPr>
         <w:t>tasks</w:t>
+      </w:r>
+      <w:r>
+        <w:rPr>
+          <w:color w:val="4472C4" w:themeColor="accent1"/>
+          <w:sz w:val="36"/>
+          <w:szCs w:val="36"/>
+        </w:rPr>
+        <w:br/>
+      </w:r>
+      <w:r>
+        <w:rPr>
+          <w:color w:val="7F7F7F" w:themeColor="text1" w:themeTint="80"/>
+          <w:sz w:val="16"/>
+          <w:szCs w:val="16"/>
+          <w:lang w:val="el-GR"/>
+        </w:rPr>
+        <w:t xml:space="preserve">Στο </w:t>
+      </w:r>
+      <w:r>
+        <w:rPr>
+          <w:color w:val="7F7F7F" w:themeColor="text1" w:themeTint="80"/>
+          <w:sz w:val="16"/>
+          <w:szCs w:val="16"/>
+        </w:rPr>
+        <w:t xml:space="preserve">chart </w:t>
+      </w:r>
+      <w:r>
+        <w:rPr>
+          <w:color w:val="7F7F7F" w:themeColor="text1" w:themeTint="80"/>
+          <w:sz w:val="16"/>
+          <w:szCs w:val="16"/>
+          <w:lang w:val="el-GR"/>
+        </w:rPr>
+        <w:t>έχουμε πάρει υπόψη ότι δουλεύουμε όλες τις μέρες, αργίες και σαββατοκύριακα</w:t>
       </w:r>
     </w:p>
     <w:p>
@@ -1199,33 +1244,178 @@
           <w:color w:val="4472C4" w:themeColor="accent1"/>
           <w:sz w:val="36"/>
           <w:szCs w:val="36"/>
-          <w:lang w:val="en-US"/>
         </w:rPr>
       </w:pPr>
+      <w:proofErr w:type="spellStart"/>
       <w:r>
         <w:rPr>
           <w:color w:val="4472C4" w:themeColor="accent1"/>
           <w:sz w:val="36"/>
           <w:szCs w:val="36"/>
-          <w:lang w:val="el-GR"/>
-        </w:rPr>
-        <w:t>Περιγραφή Μεθόδου Εργασίας</w:t>
-      </w:r>
+        </w:rPr>
+        <w:t>Pertt</w:t>
+      </w:r>
+      <w:proofErr w:type="spellEnd"/>
       <w:r>
         <w:rPr>
           <w:color w:val="4472C4" w:themeColor="accent1"/>
           <w:sz w:val="36"/>
           <w:szCs w:val="36"/>
-          <w:lang w:val="el-GR"/>
-        </w:rPr>
-        <w:br/>
-      </w:r>
-      <w:r>
-        <w:rPr>
+        </w:rPr>
+        <w:t xml:space="preserve"> Chart </w:t>
+      </w:r>
+      <w:r>
+        <w:rPr>
+          <w:color w:val="4472C4" w:themeColor="accent1"/>
+          <w:sz w:val="36"/>
+          <w:szCs w:val="36"/>
+          <w:lang w:val="el-GR"/>
+        </w:rPr>
+        <w:t xml:space="preserve">με τα βασικά </w:t>
+      </w:r>
+      <w:r>
+        <w:rPr>
+          <w:color w:val="4472C4" w:themeColor="accent1"/>
+          <w:sz w:val="36"/>
+          <w:szCs w:val="36"/>
+        </w:rPr>
+        <w:t>tasks</w:t>
+      </w:r>
+    </w:p>
+    <w:p>
+      <w:pPr>
+        <w:jc w:val="center"/>
+        <w:rPr>
+          <w:color w:val="4472C4" w:themeColor="accent1"/>
+          <w:sz w:val="36"/>
+          <w:szCs w:val="36"/>
+        </w:rPr>
+      </w:pPr>
+      <w:r>
+        <w:rPr>
+          <w:color w:val="7F7F7F" w:themeColor="text1" w:themeTint="80"/>
+          <w:sz w:val="16"/>
+          <w:szCs w:val="16"/>
+          <w:lang w:val="el-GR"/>
+        </w:rPr>
+        <w:t xml:space="preserve">Στο </w:t>
+      </w:r>
+      <w:r>
+        <w:rPr>
+          <w:color w:val="7F7F7F" w:themeColor="text1" w:themeTint="80"/>
+          <w:sz w:val="16"/>
+          <w:szCs w:val="16"/>
+        </w:rPr>
+        <w:t xml:space="preserve">chart </w:t>
+      </w:r>
+      <w:r>
+        <w:rPr>
+          <w:color w:val="7F7F7F" w:themeColor="text1" w:themeTint="80"/>
+          <w:sz w:val="16"/>
+          <w:szCs w:val="16"/>
+          <w:lang w:val="el-GR"/>
+        </w:rPr>
+        <w:t>έχουμε πάρει υπόψη ότι δουλεύουμε όλες τις μέρες, αργίες και σαββατοκύριακα</w:t>
+      </w:r>
+    </w:p>
+    <w:p>
+      <w:pPr>
+        <w:jc w:val="center"/>
+        <w:rPr>
+          <w:color w:val="4472C4" w:themeColor="accent1"/>
+          <w:sz w:val="36"/>
+          <w:szCs w:val="36"/>
+        </w:rPr>
+      </w:pPr>
+      <w:r>
+        <w:rPr>
+          <w:noProof/>
+          <w:color w:val="4472C4" w:themeColor="accent1"/>
+          <w:sz w:val="36"/>
+          <w:szCs w:val="36"/>
+        </w:rPr>
+        <w:drawing>
+          <wp:inline distT="0" distB="0" distL="0" distR="0" wp14:anchorId="33328D9B" wp14:editId="373DBD8C">
+            <wp:extent cx="5731510" cy="637540"/>
+            <wp:effectExtent l="0" t="0" r="2540" b="0"/>
+            <wp:docPr id="2" name="Picture 2"/>
+            <wp:cNvGraphicFramePr>
+              <a:graphicFrameLocks xmlns:a="http://schemas.openxmlformats.org/drawingml/2006/main" noChangeAspect="1"/>
+            </wp:cNvGraphicFramePr>
+            <a:graphic xmlns:a="http://schemas.openxmlformats.org/drawingml/2006/main">
+              <a:graphicData uri="http://schemas.openxmlformats.org/drawingml/2006/picture">
+                <pic:pic xmlns:pic="http://schemas.openxmlformats.org/drawingml/2006/picture">
+                  <pic:nvPicPr>
+                    <pic:cNvPr id="2" name="Picture 2"/>
+                    <pic:cNvPicPr/>
+                  </pic:nvPicPr>
+                  <pic:blipFill>
+                    <a:blip r:embed="rId10"/>
+                    <a:stretch>
+                      <a:fillRect/>
+                    </a:stretch>
+                  </pic:blipFill>
+                  <pic:spPr>
+                    <a:xfrm>
+                      <a:off x="0" y="0"/>
+                      <a:ext cx="5731510" cy="637540"/>
+                    </a:xfrm>
+                    <a:prstGeom prst="rect">
+                      <a:avLst/>
+                    </a:prstGeom>
+                  </pic:spPr>
+                </pic:pic>
+              </a:graphicData>
+            </a:graphic>
+          </wp:inline>
+        </w:drawing>
+      </w:r>
+    </w:p>
+    <w:p>
+      <w:pPr>
+        <w:jc w:val="center"/>
+        <w:rPr>
+          <w:color w:val="4472C4" w:themeColor="accent1"/>
+          <w:sz w:val="36"/>
+          <w:szCs w:val="36"/>
+          <w:lang w:val="el-GR"/>
+        </w:rPr>
+      </w:pPr>
+    </w:p>
+    <w:p>
+      <w:pPr>
+        <w:jc w:val="center"/>
+        <w:rPr>
+          <w:color w:val="4472C4" w:themeColor="accent1"/>
           <w:sz w:val="36"/>
           <w:szCs w:val="36"/>
           <w:lang w:val="en-US"/>
         </w:rPr>
+      </w:pPr>
+      <w:r>
+        <w:rPr>
+          <w:color w:val="4472C4" w:themeColor="accent1"/>
+          <w:sz w:val="36"/>
+          <w:szCs w:val="36"/>
+          <w:lang w:val="el-GR"/>
+        </w:rPr>
+        <w:t>Περιγραφή Μεθόδου Εργασίας</w:t>
+      </w:r>
+      <w:r>
+        <w:rPr>
+          <w:color w:val="4472C4" w:themeColor="accent1"/>
+          <w:sz w:val="36"/>
+          <w:szCs w:val="36"/>
+          <w:lang w:val="el-GR"/>
+        </w:rPr>
+        <w:br/>
+      </w:r>
+      <w:r>
+        <w:rPr>
+          <w:sz w:val="36"/>
+          <w:szCs w:val="36"/>
+          <w:lang w:val="en-US"/>
+        </w:rPr>
         <w:t>SCRUM</w:t>
       </w:r>
     </w:p>
@@ -1568,7 +1758,15 @@
           <w:rFonts w:ascii="Bahnschrift Light" w:hAnsi="Bahnschrift Light"/>
           <w:lang w:val="el-GR"/>
         </w:rPr>
-        <w:t xml:space="preserve"> είναι υπεύθυνη για την εκτέλεση των εργασιών, με σκοπό την πρόοδο προς το τελικό προϊόν.</w:t>
+        <w:t xml:space="preserve"> είναι υπεύθυνη για την εκτέλεση των εργασιών, με σκοπό την πρόοδο </w:t>
+      </w:r>
+      <w:r>
+        <w:rPr>
+          <w:rFonts w:ascii="Bahnschrift Light" w:hAnsi="Bahnschrift Light"/>
+          <w:lang w:val="el-GR"/>
+        </w:rPr>
+        <w:lastRenderedPageBreak/>
+        <w:t>προς το τελικό προϊόν.</w:t>
       </w:r>
       <w:r>
         <w:rPr>
@@ -1582,15 +1780,7 @@
           <w:rFonts w:ascii="Bahnschrift Light" w:hAnsi="Bahnschrift Light"/>
           <w:lang w:val="el-GR"/>
         </w:rPr>
-        <w:t xml:space="preserve">Είναι </w:t>
-      </w:r>
-      <w:proofErr w:type="spellStart"/>
-      <w:r>
-        <w:rPr>
-          <w:rFonts w:ascii="Bahnschrift Light" w:hAnsi="Bahnschrift Light"/>
-          <w:lang w:val="el-GR"/>
-        </w:rPr>
-        <w:t>αυτ</w:t>
+        <w:t>Είναι αυτ</w:t>
       </w:r>
       <w:r>
         <w:rPr>
@@ -1599,7 +1789,6 @@
         </w:rPr>
         <w:t>ο</w:t>
       </w:r>
-      <w:proofErr w:type="spellEnd"/>
       <w:r>
         <w:rPr>
           <w:rFonts w:ascii="Bahnschrift Light" w:hAnsi="Bahnschrift Light"/>
@@ -1682,23 +1871,7 @@
           <w:rFonts w:ascii="Bahnschrift Light" w:hAnsi="Bahnschrift Light"/>
           <w:lang w:val="el-GR"/>
         </w:rPr>
-        <w:t xml:space="preserve">εν υπάρχουν ξεχωριστοί τίτλοι και δεν αναγνωρίζονται </w:t>
-      </w:r>
-      <w:proofErr w:type="spellStart"/>
-      <w:r>
-        <w:rPr>
-          <w:rFonts w:ascii="Bahnschrift Light" w:hAnsi="Bahnschrift Light"/>
-          <w:lang w:val="el-GR"/>
-        </w:rPr>
-        <w:t>υπο</w:t>
-      </w:r>
-      <w:proofErr w:type="spellEnd"/>
-      <w:r>
-        <w:rPr>
-          <w:rFonts w:ascii="Bahnschrift Light" w:hAnsi="Bahnschrift Light"/>
-          <w:lang w:val="el-GR"/>
-        </w:rPr>
-        <w:t>-ομάδες.</w:t>
+        <w:t>εν υπάρχουν ξεχωριστοί τίτλοι και δεν αναγνωρίζονται υπο-ομάδες.</w:t>
       </w:r>
       <w:r>
         <w:rPr>
@@ -1730,7 +1903,6 @@
         </w:rPr>
       </w:pPr>
       <w:r>
-        <w:lastRenderedPageBreak/>
         <w:t>Scrum Master</w:t>
       </w:r>
       <w:r>
@@ -1859,23 +2031,7 @@
           <w:rFonts w:ascii="Bahnschrift Light" w:hAnsi="Bahnschrift Light"/>
           <w:lang w:val="el-GR"/>
         </w:rPr>
-        <w:t xml:space="preserve"> </w:t>
-      </w:r>
-      <w:proofErr w:type="spellStart"/>
-      <w:r>
-        <w:rPr>
-          <w:rFonts w:ascii="Bahnschrift Light" w:hAnsi="Bahnschrift Light"/>
-          <w:lang w:val="el-GR"/>
-        </w:rPr>
-        <w:t>αυτο</w:t>
-      </w:r>
-      <w:proofErr w:type="spellEnd"/>
-      <w:r>
-        <w:rPr>
-          <w:rFonts w:ascii="Bahnschrift Light" w:hAnsi="Bahnschrift Light"/>
-          <w:lang w:val="el-GR"/>
-        </w:rPr>
-        <w:t>-οργάνωση.</w:t>
+        <w:t xml:space="preserve"> αυτο-οργάνωση.</w:t>
       </w:r>
       <w:r>
         <w:rPr>
@@ -1922,39 +2078,56 @@
           <w:rFonts w:ascii="Bahnschrift Light" w:hAnsi="Bahnschrift Light"/>
           <w:lang w:val="el-GR"/>
         </w:rPr>
-        <w:t xml:space="preserve">, </w:t>
-      </w:r>
-      <w:proofErr w:type="spellStart"/>
-      <w:r>
-        <w:rPr>
-          <w:rFonts w:ascii="Bahnschrift Light" w:hAnsi="Bahnschrift Light"/>
-          <w:lang w:val="el-GR"/>
-        </w:rPr>
-        <w:t>παρόλαυτα</w:t>
-      </w:r>
-      <w:proofErr w:type="spellEnd"/>
-      <w:r>
-        <w:rPr>
-          <w:rFonts w:ascii="Bahnschrift Light" w:hAnsi="Bahnschrift Light"/>
-          <w:lang w:val="el-GR"/>
+        <w:t>, παρόλα</w:t>
+      </w:r>
+      <w:r>
+        <w:rPr>
+          <w:rFonts w:ascii="Bahnschrift Light" w:hAnsi="Bahnschrift Light"/>
+          <w:lang w:val="en-150"/>
         </w:rPr>
         <w:t xml:space="preserve"> </w:t>
       </w:r>
-      <w:proofErr w:type="spellStart"/>
-      <w:r>
-        <w:rPr>
-          <w:rFonts w:ascii="Bahnschrift Light" w:hAnsi="Bahnschrift Light"/>
-          <w:lang w:val="el-GR"/>
-        </w:rPr>
-        <w:t>καθόλη</w:t>
-      </w:r>
-      <w:proofErr w:type="spellEnd"/>
-      <w:r>
-        <w:rPr>
-          <w:rFonts w:ascii="Bahnschrift Light" w:hAnsi="Bahnschrift Light"/>
-          <w:lang w:val="el-GR"/>
-        </w:rPr>
-        <w:t xml:space="preserve"> της διάρκεια του </w:t>
+      <w:r>
+        <w:rPr>
+          <w:rFonts w:ascii="Bahnschrift Light" w:hAnsi="Bahnschrift Light"/>
+          <w:lang w:val="el-GR"/>
+        </w:rPr>
+        <w:t>α</w:t>
+      </w:r>
+      <w:r>
+        <w:rPr>
+          <w:rFonts w:ascii="Bahnschrift Light" w:hAnsi="Bahnschrift Light"/>
+          <w:lang w:val="el-GR"/>
+        </w:rPr>
+        <w:t>υτ</w:t>
+      </w:r>
+      <w:r>
+        <w:rPr>
+          <w:rFonts w:ascii="Bahnschrift Light" w:hAnsi="Bahnschrift Light"/>
+          <w:lang w:val="el-GR"/>
+        </w:rPr>
+        <w:t>ά</w:t>
+      </w:r>
+      <w:r>
+        <w:rPr>
+          <w:rFonts w:ascii="Bahnschrift Light" w:hAnsi="Bahnschrift Light"/>
+          <w:lang w:val="el-GR"/>
+        </w:rPr>
+        <w:t xml:space="preserve"> </w:t>
+      </w:r>
+      <w:r>
+        <w:rPr>
+          <w:rFonts w:ascii="Bahnschrift Light" w:hAnsi="Bahnschrift Light"/>
+          <w:lang w:val="el-GR"/>
+        </w:rPr>
+        <w:t xml:space="preserve">καθ’ </w:t>
+      </w:r>
+      <w:r>
+        <w:rPr>
+          <w:rFonts w:ascii="Bahnschrift Light" w:hAnsi="Bahnschrift Light"/>
+          <w:lang w:val="el-GR"/>
+        </w:rPr>
+        <w:t xml:space="preserve">όλη της διάρκεια του </w:t>
       </w:r>
       <w:r>
         <w:rPr>
@@ -1969,15 +2142,13 @@
         </w:rPr>
         <w:t xml:space="preserve">θα </w:t>
       </w:r>
-      <w:proofErr w:type="spellStart"/>
-      <w:r>
-        <w:rPr>
-          <w:rFonts w:ascii="Bahnschrift Light" w:hAnsi="Bahnschrift Light"/>
-          <w:lang w:val="el-GR"/>
-        </w:rPr>
-        <w:t>αναπτύσουμε</w:t>
-      </w:r>
-      <w:proofErr w:type="spellEnd"/>
+      <w:r>
+        <w:rPr>
+          <w:rFonts w:ascii="Bahnschrift Light" w:hAnsi="Bahnschrift Light"/>
+          <w:lang w:val="el-GR"/>
+        </w:rPr>
+        <w:t>αναπτύσσουμε</w:t>
+      </w:r>
       <w:r>
         <w:rPr>
           <w:rFonts w:ascii="Bahnschrift Light" w:hAnsi="Bahnschrift Light"/>
@@ -2003,7 +2174,6 @@
       <w:pPr>
         <w:rPr>
           <w:rFonts w:ascii="Bahnschrift Light" w:hAnsi="Bahnschrift Light"/>
-          <w:lang w:val="el-GR"/>
         </w:rPr>
       </w:pPr>
       <w:r>
@@ -2026,6 +2196,243 @@
         </w:rPr>
         <w:t>Discord</w:t>
       </w:r>
+    </w:p>
+    <w:p>
+      <w:pPr>
+        <w:rPr>
+          <w:rFonts w:ascii="Bahnschrift Light" w:hAnsi="Bahnschrift Light"/>
+        </w:rPr>
+      </w:pPr>
+    </w:p>
+    <w:p>
+      <w:pPr>
+        <w:jc w:val="center"/>
+        <w:rPr>
+          <w:color w:val="4472C4" w:themeColor="accent1"/>
+          <w:sz w:val="36"/>
+          <w:szCs w:val="36"/>
+          <w:lang w:val="el-GR"/>
+        </w:rPr>
+      </w:pPr>
+      <w:r>
+        <w:rPr>
+          <w:color w:val="4472C4" w:themeColor="accent1"/>
+          <w:sz w:val="36"/>
+          <w:szCs w:val="36"/>
+          <w:lang w:val="el-GR"/>
+        </w:rPr>
+        <w:t>Βασικά Εργαλεία</w:t>
+      </w:r>
+    </w:p>
+    <w:p>
+      <w:pPr>
+        <w:rPr>
+          <w:rFonts w:ascii="Bahnschrift Light" w:hAnsi="Bahnschrift Light"/>
+        </w:rPr>
+      </w:pPr>
+      <w:r>
+        <w:rPr>
+          <w:rFonts w:ascii="Bahnschrift Light" w:hAnsi="Bahnschrift Light"/>
+          <w:lang w:val="el-GR"/>
+        </w:rPr>
+        <w:t xml:space="preserve">Για την δημιουργία του </w:t>
+      </w:r>
+      <w:r>
+        <w:rPr>
+          <w:rFonts w:ascii="Bahnschrift Light" w:hAnsi="Bahnschrift Light"/>
+        </w:rPr>
+        <w:t>project</w:t>
+      </w:r>
+      <w:r>
+        <w:rPr>
+          <w:rFonts w:ascii="Bahnschrift Light" w:hAnsi="Bahnschrift Light"/>
+          <w:lang w:val="el-GR"/>
+        </w:rPr>
+        <w:t xml:space="preserve"> η ομάδα θα εργαστεί στον Λειτουργικό των </w:t>
+      </w:r>
+      <w:r>
+        <w:rPr>
+          <w:rFonts w:ascii="Bahnschrift Light" w:hAnsi="Bahnschrift Light"/>
+        </w:rPr>
+        <w:t xml:space="preserve">Windows. </w:t>
+      </w:r>
+      <w:r>
+        <w:rPr>
+          <w:rFonts w:ascii="Bahnschrift Light" w:hAnsi="Bahnschrift Light"/>
+          <w:lang w:val="el-GR"/>
+        </w:rPr>
+        <w:t xml:space="preserve">Η εφαρμογή θα γραφεί σε </w:t>
+      </w:r>
+      <w:r>
+        <w:rPr>
+          <w:rFonts w:ascii="Bahnschrift Light" w:hAnsi="Bahnschrift Light"/>
+        </w:rPr>
+        <w:t xml:space="preserve">C#, </w:t>
+      </w:r>
+      <w:r>
+        <w:rPr>
+          <w:rFonts w:ascii="Bahnschrift Light" w:hAnsi="Bahnschrift Light"/>
+          <w:lang w:val="el-GR"/>
+        </w:rPr>
+        <w:t xml:space="preserve">χρήση του </w:t>
+      </w:r>
+      <w:r>
+        <w:rPr>
+          <w:rFonts w:ascii="Bahnschrift Light" w:hAnsi="Bahnschrift Light"/>
+        </w:rPr>
+        <w:t xml:space="preserve">.NET </w:t>
+      </w:r>
+      <w:r>
+        <w:rPr>
+          <w:rFonts w:ascii="Bahnschrift Light" w:hAnsi="Bahnschrift Light"/>
+          <w:lang w:val="el-GR"/>
+        </w:rPr>
+        <w:t xml:space="preserve">στο περιβάλλον του </w:t>
+      </w:r>
+      <w:r>
+        <w:rPr>
+          <w:rFonts w:ascii="Bahnschrift Light" w:hAnsi="Bahnschrift Light"/>
+        </w:rPr>
+        <w:t xml:space="preserve">Visual Studio. </w:t>
+      </w:r>
+      <w:r>
+        <w:rPr>
+          <w:rFonts w:ascii="Bahnschrift Light" w:hAnsi="Bahnschrift Light"/>
+          <w:lang w:val="el-GR"/>
+        </w:rPr>
+        <w:t xml:space="preserve">Επίσης θα χρησιμοποιηθεί </w:t>
+      </w:r>
+      <w:r>
+        <w:rPr>
+          <w:rFonts w:ascii="Bahnschrift Light" w:hAnsi="Bahnschrift Light"/>
+        </w:rPr>
+        <w:t xml:space="preserve">Visual Studio Code </w:t>
+      </w:r>
+      <w:r>
+        <w:rPr>
+          <w:rFonts w:ascii="Bahnschrift Light" w:hAnsi="Bahnschrift Light"/>
+          <w:lang w:val="el-GR"/>
+        </w:rPr>
+        <w:t>για όποια επεξεργασία απλών αρχείων. Τα</w:t>
+      </w:r>
+      <w:r>
+        <w:rPr>
+          <w:rFonts w:ascii="Bahnschrift Light" w:hAnsi="Bahnschrift Light"/>
+        </w:rPr>
+        <w:t xml:space="preserve"> charts </w:t>
+      </w:r>
+      <w:r>
+        <w:rPr>
+          <w:rFonts w:ascii="Bahnschrift Light" w:hAnsi="Bahnschrift Light"/>
+          <w:lang w:val="el-GR"/>
+        </w:rPr>
+        <w:t xml:space="preserve">για το πρώτο παραδοτέο θα υλοποιηθούν σε </w:t>
+      </w:r>
+      <w:r>
+        <w:rPr>
+          <w:rFonts w:ascii="Bahnschrift Light" w:hAnsi="Bahnschrift Light"/>
+        </w:rPr>
+        <w:t xml:space="preserve">Visual Paradigm, </w:t>
+      </w:r>
+      <w:r>
+        <w:rPr>
+          <w:rFonts w:ascii="Bahnschrift Light" w:hAnsi="Bahnschrift Light"/>
+          <w:lang w:val="el-GR"/>
+        </w:rPr>
+        <w:t xml:space="preserve">και εν συνέχεια θα γίνει προσπάθεια για υλοποίηση τους σε </w:t>
+      </w:r>
+      <w:r>
+        <w:rPr>
+          <w:rFonts w:ascii="Bahnschrift Light" w:hAnsi="Bahnschrift Light"/>
+        </w:rPr>
+        <w:t>Visio</w:t>
+      </w:r>
+      <w:r>
+        <w:rPr>
+          <w:rFonts w:ascii="Bahnschrift Light" w:hAnsi="Bahnschrift Light"/>
+          <w:lang w:val="el-GR"/>
+        </w:rPr>
+        <w:t>. Τα</w:t>
+      </w:r>
+      <w:r>
+        <w:rPr>
+          <w:rFonts w:ascii="Bahnschrift Light" w:hAnsi="Bahnschrift Light"/>
+        </w:rPr>
+        <w:t xml:space="preserve"> mock-up</w:t>
+      </w:r>
+      <w:r>
+        <w:rPr>
+          <w:rFonts w:ascii="Bahnschrift Light" w:hAnsi="Bahnschrift Light"/>
+          <w:lang w:val="el-GR"/>
+        </w:rPr>
+        <w:t xml:space="preserve"> </w:t>
+      </w:r>
+      <w:r>
+        <w:rPr>
+          <w:rFonts w:ascii="Bahnschrift Light" w:hAnsi="Bahnschrift Light"/>
+        </w:rPr>
+        <w:t xml:space="preserve">Screens </w:t>
+      </w:r>
+      <w:r>
+        <w:rPr>
+          <w:rFonts w:ascii="Bahnschrift Light" w:hAnsi="Bahnschrift Light"/>
+          <w:lang w:val="el-GR"/>
+        </w:rPr>
+        <w:t xml:space="preserve">θα δημιουργηθούν στο </w:t>
+      </w:r>
+      <w:r>
+        <w:rPr>
+          <w:rFonts w:ascii="Bahnschrift Light" w:hAnsi="Bahnschrift Light"/>
+        </w:rPr>
+        <w:t xml:space="preserve">InVision Studio, </w:t>
+      </w:r>
+      <w:r>
+        <w:rPr>
+          <w:rFonts w:ascii="Bahnschrift Light" w:hAnsi="Bahnschrift Light"/>
+          <w:lang w:val="el-GR"/>
+        </w:rPr>
+        <w:t xml:space="preserve">με βοήθεια από </w:t>
+      </w:r>
+      <w:r>
+        <w:rPr>
+          <w:rFonts w:ascii="Bahnschrift Light" w:hAnsi="Bahnschrift Light"/>
+        </w:rPr>
+        <w:t xml:space="preserve">Adobe Illustrator </w:t>
+      </w:r>
+      <w:r>
+        <w:rPr>
+          <w:rFonts w:ascii="Bahnschrift Light" w:hAnsi="Bahnschrift Light"/>
+          <w:lang w:val="el-GR"/>
+        </w:rPr>
+        <w:t xml:space="preserve">και </w:t>
+      </w:r>
+      <w:r>
+        <w:rPr>
+          <w:rFonts w:ascii="Bahnschrift Light" w:hAnsi="Bahnschrift Light"/>
+        </w:rPr>
+        <w:t xml:space="preserve">Adobe Photoshop. </w:t>
+      </w:r>
+      <w:r>
+        <w:rPr>
+          <w:rFonts w:ascii="Bahnschrift Light" w:hAnsi="Bahnschrift Light"/>
+          <w:lang w:val="el-GR"/>
+        </w:rPr>
+        <w:t xml:space="preserve"> Όλα τα τεχνικά κείμενα θα δημιουργηθούν και επεξεργαστούν στο</w:t>
+      </w:r>
+      <w:r>
+        <w:rPr>
+          <w:rFonts w:ascii="Bahnschrift Light" w:hAnsi="Bahnschrift Light"/>
+        </w:rPr>
+        <w:t xml:space="preserve"> Microsoft Word.</w:t>
+      </w:r>
+    </w:p>
+    <w:p>
+      <w:pPr>
+        <w:rPr>
+          <w:rFonts w:ascii="Bahnschrift Light" w:hAnsi="Bahnschrift Light"/>
+          <w:lang w:val="el-GR"/>
+        </w:rPr>
+      </w:pPr>
     </w:p>
     <w:sdt>
       <w:sdtPr>
@@ -2129,266 +2536,8 @@
       </w:sdtContent>
     </w:sdt>
     <w:p/>
-    <w:p>
-      <w:pPr>
-        <w:jc w:val="center"/>
-        <w:rPr>
-          <w:color w:val="4472C4" w:themeColor="accent1"/>
-          <w:sz w:val="36"/>
-          <w:szCs w:val="36"/>
-          <w:lang w:val="el-GR"/>
-        </w:rPr>
-      </w:pPr>
-      <w:r>
-        <w:rPr>
-          <w:color w:val="4472C4" w:themeColor="accent1"/>
-          <w:sz w:val="36"/>
-          <w:szCs w:val="36"/>
-          <w:lang w:val="el-GR"/>
-        </w:rPr>
-        <w:t>Βασικά Εργαλεία</w:t>
-      </w:r>
-    </w:p>
-    <w:p>
-      <w:pPr>
-        <w:rPr>
-          <w:rFonts w:ascii="Bahnschrift Light" w:hAnsi="Bahnschrift Light"/>
-        </w:rPr>
-      </w:pPr>
-      <w:r>
-        <w:rPr>
-          <w:rFonts w:ascii="Bahnschrift Light" w:hAnsi="Bahnschrift Light"/>
-          <w:lang w:val="el-GR"/>
-        </w:rPr>
-        <w:t xml:space="preserve">Για την δημιουργία του </w:t>
-      </w:r>
-      <w:r>
-        <w:rPr>
-          <w:rFonts w:ascii="Bahnschrift Light" w:hAnsi="Bahnschrift Light"/>
-        </w:rPr>
-        <w:t>project</w:t>
-      </w:r>
-      <w:r>
-        <w:rPr>
-          <w:rFonts w:ascii="Bahnschrift Light" w:hAnsi="Bahnschrift Light"/>
-          <w:lang w:val="el-GR"/>
-        </w:rPr>
-        <w:t xml:space="preserve"> η ομάδα θα εργαστεί στον Λειτουργικό των </w:t>
-      </w:r>
-      <w:r>
-        <w:rPr>
-          <w:rFonts w:ascii="Bahnschrift Light" w:hAnsi="Bahnschrift Light"/>
-        </w:rPr>
-        <w:t xml:space="preserve">Windows. </w:t>
-      </w:r>
-      <w:r>
-        <w:rPr>
-          <w:rFonts w:ascii="Bahnschrift Light" w:hAnsi="Bahnschrift Light"/>
-          <w:lang w:val="el-GR"/>
-        </w:rPr>
-        <w:t xml:space="preserve">Η εφαρμογή θα γραφεί σε </w:t>
-      </w:r>
-      <w:r>
-        <w:rPr>
-          <w:rFonts w:ascii="Bahnschrift Light" w:hAnsi="Bahnschrift Light"/>
-        </w:rPr>
-        <w:t xml:space="preserve">C#, </w:t>
-      </w:r>
-      <w:r>
-        <w:rPr>
-          <w:rFonts w:ascii="Bahnschrift Light" w:hAnsi="Bahnschrift Light"/>
-          <w:lang w:val="el-GR"/>
-        </w:rPr>
-        <w:t xml:space="preserve">χρήση του </w:t>
-      </w:r>
-      <w:r>
-        <w:rPr>
-          <w:rFonts w:ascii="Bahnschrift Light" w:hAnsi="Bahnschrift Light"/>
-        </w:rPr>
-        <w:t xml:space="preserve">.NET </w:t>
-      </w:r>
-      <w:r>
-        <w:rPr>
-          <w:rFonts w:ascii="Bahnschrift Light" w:hAnsi="Bahnschrift Light"/>
-          <w:lang w:val="el-GR"/>
-        </w:rPr>
-        <w:t xml:space="preserve">στο περιβάλλον του </w:t>
-      </w:r>
-      <w:r>
-        <w:rPr>
-          <w:rFonts w:ascii="Bahnschrift Light" w:hAnsi="Bahnschrift Light"/>
-        </w:rPr>
-        <w:t xml:space="preserve">Visual Studio. </w:t>
-      </w:r>
-      <w:r>
-        <w:rPr>
-          <w:rFonts w:ascii="Bahnschrift Light" w:hAnsi="Bahnschrift Light"/>
-          <w:lang w:val="el-GR"/>
-        </w:rPr>
-        <w:t xml:space="preserve">Επίσης θα χρησιμοποιηθεί </w:t>
-      </w:r>
-      <w:r>
-        <w:rPr>
-          <w:rFonts w:ascii="Bahnschrift Light" w:hAnsi="Bahnschrift Light"/>
-        </w:rPr>
-        <w:t xml:space="preserve">Visual Studio Code </w:t>
-      </w:r>
-      <w:r>
-        <w:rPr>
-          <w:rFonts w:ascii="Bahnschrift Light" w:hAnsi="Bahnschrift Light"/>
-          <w:lang w:val="el-GR"/>
-        </w:rPr>
-        <w:t>για όποια επεξεργασία απλών αρχείων. Τα</w:t>
-      </w:r>
-      <w:r>
-        <w:rPr>
-          <w:rFonts w:ascii="Bahnschrift Light" w:hAnsi="Bahnschrift Light"/>
-        </w:rPr>
-        <w:t xml:space="preserve"> charts </w:t>
-      </w:r>
-      <w:r>
-        <w:rPr>
-          <w:rFonts w:ascii="Bahnschrift Light" w:hAnsi="Bahnschrift Light"/>
-          <w:lang w:val="el-GR"/>
-        </w:rPr>
-        <w:t xml:space="preserve">για το πρώτο παραδοτέο θα υλοποιηθούν σε </w:t>
-      </w:r>
-      <w:r>
-        <w:rPr>
-          <w:rFonts w:ascii="Bahnschrift Light" w:hAnsi="Bahnschrift Light"/>
-        </w:rPr>
-        <w:t xml:space="preserve">Visual Paradigm, </w:t>
-      </w:r>
-      <w:r>
-        <w:rPr>
-          <w:rFonts w:ascii="Bahnschrift Light" w:hAnsi="Bahnschrift Light"/>
-          <w:lang w:val="el-GR"/>
-        </w:rPr>
-        <w:t xml:space="preserve">και </w:t>
-      </w:r>
-      <w:r>
-        <w:rPr>
-          <w:rFonts w:ascii="Bahnschrift Light" w:hAnsi="Bahnschrift Light"/>
-          <w:lang w:val="el-GR"/>
-        </w:rPr>
-        <w:t>ε</w:t>
-      </w:r>
-      <w:r>
-        <w:rPr>
-          <w:rFonts w:ascii="Bahnschrift Light" w:hAnsi="Bahnschrift Light"/>
-          <w:lang w:val="el-GR"/>
-        </w:rPr>
-        <w:t xml:space="preserve">ν συνέχεια θα γίνει προσπάθεια για υλοποίηση τους σε </w:t>
-      </w:r>
-      <w:r>
-        <w:rPr>
-          <w:rFonts w:ascii="Bahnschrift Light" w:hAnsi="Bahnschrift Light"/>
-        </w:rPr>
-        <w:t>Visio</w:t>
-      </w:r>
-      <w:r>
-        <w:rPr>
-          <w:rFonts w:ascii="Bahnschrift Light" w:hAnsi="Bahnschrift Light"/>
-          <w:lang w:val="el-GR"/>
-        </w:rPr>
-        <w:t>. Τα</w:t>
-      </w:r>
-      <w:r>
-        <w:rPr>
-          <w:rFonts w:ascii="Bahnschrift Light" w:hAnsi="Bahnschrift Light"/>
-        </w:rPr>
-        <w:t xml:space="preserve"> mock-up</w:t>
-      </w:r>
-      <w:r>
-        <w:rPr>
-          <w:rFonts w:ascii="Bahnschrift Light" w:hAnsi="Bahnschrift Light"/>
-          <w:lang w:val="el-GR"/>
-        </w:rPr>
-        <w:t xml:space="preserve"> </w:t>
-      </w:r>
-      <w:r>
-        <w:rPr>
-          <w:rFonts w:ascii="Bahnschrift Light" w:hAnsi="Bahnschrift Light"/>
-        </w:rPr>
-        <w:t xml:space="preserve">Screens </w:t>
-      </w:r>
-      <w:r>
-        <w:rPr>
-          <w:rFonts w:ascii="Bahnschrift Light" w:hAnsi="Bahnschrift Light"/>
-          <w:lang w:val="el-GR"/>
-        </w:rPr>
-        <w:t xml:space="preserve">θα δημιουργηθούν στο </w:t>
-      </w:r>
-      <w:proofErr w:type="spellStart"/>
-      <w:r>
-        <w:rPr>
-          <w:rFonts w:ascii="Bahnschrift Light" w:hAnsi="Bahnschrift Light"/>
-        </w:rPr>
-        <w:t>InVision</w:t>
-      </w:r>
-      <w:proofErr w:type="spellEnd"/>
-      <w:r>
-        <w:rPr>
-          <w:rFonts w:ascii="Bahnschrift Light" w:hAnsi="Bahnschrift Light"/>
-        </w:rPr>
-        <w:t xml:space="preserve"> Studio, </w:t>
-      </w:r>
-      <w:r>
-        <w:rPr>
-          <w:rFonts w:ascii="Bahnschrift Light" w:hAnsi="Bahnschrift Light"/>
-          <w:lang w:val="el-GR"/>
-        </w:rPr>
-        <w:t xml:space="preserve">με βοήθεια από </w:t>
-      </w:r>
-      <w:r>
-        <w:rPr>
-          <w:rFonts w:ascii="Bahnschrift Light" w:hAnsi="Bahnschrift Light"/>
-        </w:rPr>
-        <w:t xml:space="preserve">Adobe Illustrator </w:t>
-      </w:r>
-      <w:r>
-        <w:rPr>
-          <w:rFonts w:ascii="Bahnschrift Light" w:hAnsi="Bahnschrift Light"/>
-          <w:lang w:val="el-GR"/>
-        </w:rPr>
-        <w:t xml:space="preserve">και </w:t>
-      </w:r>
-      <w:r>
-        <w:rPr>
-          <w:rFonts w:ascii="Bahnschrift Light" w:hAnsi="Bahnschrift Light"/>
-        </w:rPr>
-        <w:t xml:space="preserve">Adobe Photoshop. </w:t>
-      </w:r>
-      <w:r>
-        <w:rPr>
-          <w:rFonts w:ascii="Bahnschrift Light" w:hAnsi="Bahnschrift Light"/>
-          <w:lang w:val="el-GR"/>
-        </w:rPr>
-        <w:t xml:space="preserve"> Όλα τα τεχνικά κείμενα θα δημιουργηθούν και </w:t>
-      </w:r>
-      <w:r>
-        <w:rPr>
-          <w:rFonts w:ascii="Bahnschrift Light" w:hAnsi="Bahnschrift Light"/>
-          <w:lang w:val="el-GR"/>
-        </w:rPr>
-        <w:t>επεξεργαστούν</w:t>
-      </w:r>
-      <w:r>
-        <w:rPr>
-          <w:rFonts w:ascii="Bahnschrift Light" w:hAnsi="Bahnschrift Light"/>
-          <w:lang w:val="el-GR"/>
-        </w:rPr>
-        <w:t xml:space="preserve"> στο</w:t>
-      </w:r>
-      <w:r>
-        <w:rPr>
-          <w:rFonts w:ascii="Bahnschrift Light" w:hAnsi="Bahnschrift Light"/>
-        </w:rPr>
-        <w:t xml:space="preserve"> Microsoft Word.</w:t>
-      </w:r>
-    </w:p>
     <w:sectPr>
-      <w:footerReference w:type="default" r:id="rId10"/>
+      <w:footerReference w:type="default" r:id="rId11"/>
       <w:pgSz w:w="11906" w:h="16838"/>
       <w:pgMar w:top="1440" w:right="1440" w:bottom="1440" w:left="1440" w:header="708" w:footer="708" w:gutter="0"/>
       <w:cols w:space="708"/>

</xml_diff>